<commit_message>
Backup files so I can use it for future reference
</commit_message>
<xml_diff>
--- a/Documentation/Vision and Scope Document.docx
+++ b/Documentation/Vision and Scope Document.docx
@@ -870,7 +870,6 @@
       </w:pPr>
       <w:bookmarkStart w:id="2" w:name="_Toc18551417"/>
       <w:r>
-        <w:lastRenderedPageBreak/>
         <w:t>Business Requirements</w:t>
       </w:r>
       <w:bookmarkEnd w:id="2"/>
@@ -1092,16 +1091,7 @@
           <w:sz w:val="20"/>
           <w:shd w:val="clear" w:color="auto" w:fill="FFFFFF"/>
         </w:rPr>
-        <w:t>that will handle their current organizational process such as membership, events reservation, church activities, and etc. With the use of this application the current process flow o</w:t>
-      </w:r>
-      <w:r>
-        <w:rPr>
-          <w:rFonts w:ascii="Arial" w:hAnsi="Arial" w:cs="Arial"/>
-          <w:color w:val="000000"/>
-          <w:sz w:val="20"/>
-          <w:shd w:val="clear" w:color="auto" w:fill="FFFFFF"/>
-        </w:rPr>
-        <w:t>f the church will be efficient</w:t>
+        <w:t>that will handle their current organizational process such as membership, events reservation, church activities, and etc. With the use of this application the current process flow of the church will be efficient</w:t>
       </w:r>
     </w:p>
     <w:p>
@@ -1141,7 +1131,6 @@
       </w:pPr>
       <w:bookmarkStart w:id="8" w:name="_Toc18551423"/>
       <w:r>
-        <w:lastRenderedPageBreak/>
         <w:t>Vision of the Solution</w:t>
       </w:r>
       <w:bookmarkEnd w:id="8"/>
@@ -1473,8 +1462,6 @@
         </w:rPr>
         <w:t xml:space="preserve">System Analysis and Design: </w:t>
       </w:r>
-      <w:bookmarkStart w:id="16" w:name="_GoBack"/>
-      <w:bookmarkEnd w:id="16"/>
       <w:r>
         <w:rPr>
           <w:i w:val="0"/>
@@ -1632,14 +1619,14 @@
           <w:b w:val="0"/>
         </w:rPr>
       </w:pPr>
-      <w:bookmarkStart w:id="17" w:name="_Toc18551431"/>
+      <w:bookmarkStart w:id="16" w:name="_Toc18551431"/>
       <w:r>
         <w:rPr>
           <w:b w:val="0"/>
         </w:rPr>
         <w:t>Business Context</w:t>
       </w:r>
-      <w:bookmarkEnd w:id="17"/>
+      <w:bookmarkEnd w:id="16"/>
     </w:p>
     <w:p>
       <w:pPr>
@@ -1660,11 +1647,11 @@
       <w:pPr>
         <w:pStyle w:val="Heading2"/>
       </w:pPr>
-      <w:bookmarkStart w:id="18" w:name="_Toc18551432"/>
+      <w:bookmarkStart w:id="17" w:name="_Toc18551432"/>
       <w:r>
         <w:t>Stakeholder Profiles</w:t>
       </w:r>
-      <w:bookmarkEnd w:id="18"/>
+      <w:bookmarkEnd w:id="17"/>
     </w:p>
     <w:p/>
     <w:p>
@@ -1756,12 +1743,11 @@
       <w:pPr>
         <w:pStyle w:val="Heading2"/>
       </w:pPr>
-      <w:bookmarkStart w:id="19" w:name="_Toc18551433"/>
-      <w:r>
-        <w:lastRenderedPageBreak/>
+      <w:bookmarkStart w:id="18" w:name="_Toc18551433"/>
+      <w:r>
         <w:t>Project Priorities</w:t>
       </w:r>
-      <w:bookmarkEnd w:id="19"/>
+      <w:bookmarkEnd w:id="18"/>
     </w:p>
     <w:p>
       <w:pPr>
@@ -2476,11 +2462,11 @@
       <w:pPr>
         <w:pStyle w:val="Heading2"/>
       </w:pPr>
-      <w:bookmarkStart w:id="20" w:name="_Toc18551434"/>
+      <w:bookmarkStart w:id="19" w:name="_Toc18551434"/>
       <w:r>
         <w:t>Operating Environment</w:t>
       </w:r>
-      <w:bookmarkEnd w:id="20"/>
+      <w:bookmarkEnd w:id="19"/>
     </w:p>
     <w:p>
       <w:pPr>
@@ -2751,10 +2737,8 @@
         </w:rPr>
         <w:t>1.80 GHz processor with 2GB RAM and at least 2GBof free disk space.</w:t>
       </w:r>
-    </w:p>
-    <w:p>
-      <w:bookmarkStart w:id="21" w:name="Networking_and_Security"/>
-      <w:bookmarkEnd w:id="21"/>
+      <w:bookmarkStart w:id="20" w:name="Networking_and_Security"/>
+      <w:bookmarkEnd w:id="20"/>
     </w:p>
     <w:p>
       <w:pPr>
@@ -2811,8 +2795,8 @@
           <w:szCs w:val="23"/>
         </w:rPr>
       </w:pPr>
-      <w:bookmarkStart w:id="22" w:name="Security"/>
-      <w:bookmarkEnd w:id="22"/>
+      <w:bookmarkStart w:id="21" w:name="Security"/>
+      <w:bookmarkEnd w:id="21"/>
       <w:r>
         <w:rPr>
           <w:rFonts w:cs="Arial"/>
@@ -2873,8 +2857,8 @@
           <w:szCs w:val="23"/>
         </w:rPr>
       </w:pPr>
-      <w:bookmarkStart w:id="23" w:name="Server"/>
-      <w:bookmarkEnd w:id="23"/>
+      <w:bookmarkStart w:id="22" w:name="Server"/>
+      <w:bookmarkEnd w:id="22"/>
       <w:r>
         <w:rPr>
           <w:rFonts w:cs="Arial"/>
@@ -2882,7 +2866,6 @@
           <w:sz w:val="23"/>
           <w:szCs w:val="23"/>
         </w:rPr>
-        <w:lastRenderedPageBreak/>
         <w:t>Server</w:t>
       </w:r>
     </w:p>
@@ -2927,47 +2910,9 @@
         </w:rPr>
         <w:t xml:space="preserve"> Server will be used to deploy the system.</w:t>
       </w:r>
-    </w:p>
-    <w:p>
-      <w:pPr>
-        <w:pStyle w:val="NormalWeb"/>
-        <w:shd w:val="clear" w:color="auto" w:fill="FFFFFF"/>
-        <w:spacing w:before="96" w:beforeAutospacing="0" w:after="120" w:afterAutospacing="0" w:line="286" w:lineRule="atLeast"/>
-        <w:rPr>
-          <w:rFonts w:ascii="Arial" w:hAnsi="Arial" w:cs="Arial"/>
-          <w:color w:val="000000"/>
-          <w:sz w:val="20"/>
-          <w:szCs w:val="20"/>
-        </w:rPr>
-      </w:pPr>
-    </w:p>
-    <w:p>
-      <w:pPr>
-        <w:pStyle w:val="NormalWeb"/>
-        <w:shd w:val="clear" w:color="auto" w:fill="FFFFFF"/>
-        <w:spacing w:before="96" w:beforeAutospacing="0" w:after="120" w:afterAutospacing="0" w:line="286" w:lineRule="atLeast"/>
-        <w:rPr>
-          <w:rFonts w:ascii="Arial" w:hAnsi="Arial" w:cs="Arial"/>
-          <w:color w:val="000000"/>
-          <w:sz w:val="20"/>
-          <w:szCs w:val="20"/>
-        </w:rPr>
-      </w:pPr>
-    </w:p>
-    <w:p>
-      <w:pPr>
-        <w:pStyle w:val="BodyText"/>
-      </w:pPr>
-    </w:p>
-    <w:p>
-      <w:pPr>
-        <w:pStyle w:val="BodyText"/>
-        <w:rPr>
-          <w:i w:val="0"/>
-        </w:rPr>
-      </w:pPr>
-    </w:p>
-    <w:p/>
+      <w:bookmarkStart w:id="23" w:name="_GoBack"/>
+      <w:bookmarkEnd w:id="23"/>
+    </w:p>
     <w:sectPr>
       <w:pgSz w:w="12240" w:h="15840"/>
       <w:pgMar w:top="1440" w:right="1440" w:bottom="1440" w:left="1440" w:header="720" w:footer="720" w:gutter="0"/>
@@ -3079,7 +3024,7 @@
       <w:rPr>
         <w:noProof/>
       </w:rPr>
-      <w:t>5</w:t>
+      <w:t>4</w:t>
     </w:r>
     <w:r>
       <w:fldChar w:fldCharType="end"/>
@@ -4506,7 +4451,6 @@
     <w:name w:val="Normal (Web)"/>
     <w:basedOn w:val="Normal"/>
     <w:uiPriority w:val="99"/>
-    <w:semiHidden/>
     <w:unhideWhenUsed/>
     <w:rsid w:val="00124D8E"/>
     <w:pPr>

</xml_diff>